<commit_message>
Added Some Tasks Started to modify the GDD
</commit_message>
<xml_diff>
--- a/Game Design Document Template.docx
+++ b/Game Design Document Template.docx
@@ -1,6 +1,6 @@
 
 <file path=word/document.xml><?xml version="1.0" encoding="utf-8"?>
-<w:document xmlns:wpc="http://schemas.microsoft.com/office/word/2010/wordprocessingCanvas" xmlns:cx="http://schemas.microsoft.com/office/drawing/2014/chartex" xmlns:cx1="http://schemas.microsoft.com/office/drawing/2015/9/8/chartex" xmlns:mc="http://schemas.openxmlformats.org/markup-compatibility/2006" xmlns:o="urn:schemas-microsoft-com:office:office" xmlns:r="http://schemas.openxmlformats.org/officeDocument/2006/relationships" xmlns:m="http://schemas.openxmlformats.org/officeDocument/2006/math" xmlns:v="urn:schemas-microsoft-com:vml" xmlns:wp14="http://schemas.microsoft.com/office/word/2010/wordprocessingDrawing" xmlns:wp="http://schemas.openxmlformats.org/drawingml/2006/wordprocessingDrawing" xmlns:w10="urn:schemas-microsoft-com:office:word" xmlns:w="http://schemas.openxmlformats.org/wordprocessingml/2006/main" xmlns:w14="http://schemas.microsoft.com/office/word/2010/wordml" xmlns:w15="http://schemas.microsoft.com/office/word/2012/wordml" xmlns:w16se="http://schemas.microsoft.com/office/word/2015/wordml/symex" xmlns:wpg="http://schemas.microsoft.com/office/word/2010/wordprocessingGroup" xmlns:wpi="http://schemas.microsoft.com/office/word/2010/wordprocessingInk" xmlns:wne="http://schemas.microsoft.com/office/word/2006/wordml" xmlns:wps="http://schemas.microsoft.com/office/word/2010/wordprocessingShape" mc:Ignorable="w14 w15 w16se wp14">
+<w:document xmlns:wpc="http://schemas.microsoft.com/office/word/2010/wordprocessingCanvas" xmlns:cx="http://schemas.microsoft.com/office/drawing/2014/chartex" xmlns:mc="http://schemas.openxmlformats.org/markup-compatibility/2006" xmlns:o="urn:schemas-microsoft-com:office:office" xmlns:r="http://schemas.openxmlformats.org/officeDocument/2006/relationships" xmlns:m="http://schemas.openxmlformats.org/officeDocument/2006/math" xmlns:v="urn:schemas-microsoft-com:vml" xmlns:wp14="http://schemas.microsoft.com/office/word/2010/wordprocessingDrawing" xmlns:wp="http://schemas.openxmlformats.org/drawingml/2006/wordprocessingDrawing" xmlns:w10="urn:schemas-microsoft-com:office:word" xmlns:w="http://schemas.openxmlformats.org/wordprocessingml/2006/main" xmlns:w14="http://schemas.microsoft.com/office/word/2010/wordml" xmlns:w15="http://schemas.microsoft.com/office/word/2012/wordml" xmlns:w16se="http://schemas.microsoft.com/office/word/2015/wordml/symex" xmlns:wpg="http://schemas.microsoft.com/office/word/2010/wordprocessingGroup" xmlns:wpi="http://schemas.microsoft.com/office/word/2010/wordprocessingInk" xmlns:wne="http://schemas.microsoft.com/office/word/2006/wordml" xmlns:wps="http://schemas.microsoft.com/office/word/2010/wordprocessingShape" mc:Ignorable="w14 w15 w16se wp14">
   <w:body>
     <w:p>
       <w:pPr>
@@ -208,10 +208,17 @@
     </w:p>
     <w:p>
       <w:pPr>
-        <w:rPr>
-          <w:rFonts w:ascii="Arial Narrow" w:hAnsi="Arial Narrow"/>
-        </w:rPr>
-      </w:pPr>
+        <w:ind w:left="360"/>
+        <w:rPr>
+          <w:rFonts w:ascii="Arial Narrow" w:hAnsi="Arial Narrow"/>
+        </w:rPr>
+      </w:pPr>
+      <w:r>
+        <w:rPr>
+          <w:rFonts w:ascii="Arial Narrow" w:hAnsi="Arial Narrow"/>
+        </w:rPr>
+        <w:t>Play as a person in a coma reliving key moments form their lives through “Memories”</w:t>
+      </w:r>
     </w:p>
     <w:p>
       <w:pPr>
@@ -267,10 +274,17 @@
     </w:p>
     <w:p>
       <w:pPr>
-        <w:rPr>
-          <w:rFonts w:ascii="Arial Narrow" w:hAnsi="Arial Narrow"/>
-        </w:rPr>
-      </w:pPr>
+        <w:ind w:left="360"/>
+        <w:rPr>
+          <w:rFonts w:ascii="Arial Narrow" w:hAnsi="Arial Narrow"/>
+        </w:rPr>
+      </w:pPr>
+      <w:r>
+        <w:rPr>
+          <w:rFonts w:ascii="Arial Narrow" w:hAnsi="Arial Narrow"/>
+        </w:rPr>
+        <w:t>Story/Adventure</w:t>
+      </w:r>
     </w:p>
     <w:p>
       <w:pPr>
@@ -347,6 +361,14 @@
           <w:rFonts w:ascii="Arial Narrow" w:hAnsi="Arial Narrow"/>
         </w:rPr>
       </w:pPr>
+      <w:r>
+        <w:rPr>
+          <w:rFonts w:ascii="Arial Narrow" w:hAnsi="Arial Narrow"/>
+        </w:rPr>
+        <w:t>Walk through the map down a path. This path will have multiple items on it showing off the players lives.</w:t>
+      </w:r>
+      <w:bookmarkStart w:id="0" w:name="_GoBack"/>
+      <w:bookmarkEnd w:id="0"/>
     </w:p>
     <w:p>
       <w:pPr>
@@ -442,8 +464,16 @@
         <w:rPr>
           <w:rFonts w:ascii="Arial Narrow" w:hAnsi="Arial Narrow"/>
         </w:rPr>
-        <w:t>Gameplay and  Mechanics</w:t>
-      </w:r>
+        <w:t xml:space="preserve">Gameplay </w:t>
+      </w:r>
+      <w:proofErr w:type="gramStart"/>
+      <w:r>
+        <w:rPr>
+          <w:rFonts w:ascii="Arial Narrow" w:hAnsi="Arial Narrow"/>
+        </w:rPr>
+        <w:t>and  Mechanics</w:t>
+      </w:r>
+      <w:proofErr w:type="gramEnd"/>
     </w:p>
     <w:p>
       <w:pPr>
@@ -514,7 +544,6 @@
         <w:rPr>
           <w:rFonts w:ascii="Arial Narrow" w:hAnsi="Arial Narrow"/>
         </w:rPr>
-        <w:lastRenderedPageBreak/>
         <w:t>Mission/challenge Structure</w:t>
       </w:r>
     </w:p>
@@ -1186,7 +1215,6 @@
         <w:rPr>
           <w:rFonts w:ascii="Arial Narrow" w:hAnsi="Arial Narrow"/>
         </w:rPr>
-        <w:lastRenderedPageBreak/>
         <w:t xml:space="preserve">Story and Narrative </w:t>
       </w:r>
       <w:r>
@@ -2080,8 +2108,6 @@
           <w:rFonts w:ascii="Arial Narrow" w:hAnsi="Arial Narrow"/>
         </w:rPr>
       </w:pPr>
-      <w:bookmarkStart w:id="0" w:name="_GoBack"/>
-      <w:bookmarkEnd w:id="0"/>
     </w:p>
     <w:p>
       <w:pPr>
@@ -2131,18 +2157,25 @@
           <w:rFonts w:ascii="Arial Narrow" w:hAnsi="Arial Narrow"/>
         </w:rPr>
       </w:pPr>
-      <w:r>
-        <w:rPr>
-          <w:rFonts w:ascii="Arial Narrow" w:hAnsi="Arial Narrow"/>
-        </w:rPr>
-        <w:lastRenderedPageBreak/>
+      <w:proofErr w:type="gramStart"/>
+      <w:r>
+        <w:rPr>
+          <w:rFonts w:ascii="Arial Narrow" w:hAnsi="Arial Narrow"/>
+        </w:rPr>
         <w:t xml:space="preserve">Opponent </w:t>
       </w:r>
       <w:r>
         <w:rPr>
           <w:rFonts w:ascii="Arial Narrow" w:hAnsi="Arial Narrow"/>
         </w:rPr>
-        <w:t xml:space="preserve"> and Enemy </w:t>
+        <w:t xml:space="preserve"> and</w:t>
+      </w:r>
+      <w:proofErr w:type="gramEnd"/>
+      <w:r>
+        <w:rPr>
+          <w:rFonts w:ascii="Arial Narrow" w:hAnsi="Arial Narrow"/>
+        </w:rPr>
+        <w:t xml:space="preserve"> Enemy </w:t>
       </w:r>
       <w:r>
         <w:rPr>
@@ -2548,7 +2581,7 @@
 </file>
 
 <file path=word/numbering.xml><?xml version="1.0" encoding="utf-8"?>
-<w:numbering xmlns:wpc="http://schemas.microsoft.com/office/word/2010/wordprocessingCanvas" xmlns:cx="http://schemas.microsoft.com/office/drawing/2014/chartex" xmlns:cx1="http://schemas.microsoft.com/office/drawing/2015/9/8/chartex" xmlns:mc="http://schemas.openxmlformats.org/markup-compatibility/2006" xmlns:o="urn:schemas-microsoft-com:office:office" xmlns:r="http://schemas.openxmlformats.org/officeDocument/2006/relationships" xmlns:m="http://schemas.openxmlformats.org/officeDocument/2006/math" xmlns:v="urn:schemas-microsoft-com:vml" xmlns:wp14="http://schemas.microsoft.com/office/word/2010/wordprocessingDrawing" xmlns:wp="http://schemas.openxmlformats.org/drawingml/2006/wordprocessingDrawing" xmlns:w10="urn:schemas-microsoft-com:office:word" xmlns:w="http://schemas.openxmlformats.org/wordprocessingml/2006/main" xmlns:w14="http://schemas.microsoft.com/office/word/2010/wordml" xmlns:w15="http://schemas.microsoft.com/office/word/2012/wordml" xmlns:w16se="http://schemas.microsoft.com/office/word/2015/wordml/symex" xmlns:wpg="http://schemas.microsoft.com/office/word/2010/wordprocessingGroup" xmlns:wpi="http://schemas.microsoft.com/office/word/2010/wordprocessingInk" xmlns:wne="http://schemas.microsoft.com/office/word/2006/wordml" xmlns:wps="http://schemas.microsoft.com/office/word/2010/wordprocessingShape" mc:Ignorable="w14 w15 w16se wp14">
+<w:numbering xmlns:wpc="http://schemas.microsoft.com/office/word/2010/wordprocessingCanvas" xmlns:cx="http://schemas.microsoft.com/office/drawing/2014/chartex" xmlns:mc="http://schemas.openxmlformats.org/markup-compatibility/2006" xmlns:o="urn:schemas-microsoft-com:office:office" xmlns:r="http://schemas.openxmlformats.org/officeDocument/2006/relationships" xmlns:m="http://schemas.openxmlformats.org/officeDocument/2006/math" xmlns:v="urn:schemas-microsoft-com:vml" xmlns:wp14="http://schemas.microsoft.com/office/word/2010/wordprocessingDrawing" xmlns:wp="http://schemas.openxmlformats.org/drawingml/2006/wordprocessingDrawing" xmlns:w10="urn:schemas-microsoft-com:office:word" xmlns:w="http://schemas.openxmlformats.org/wordprocessingml/2006/main" xmlns:w14="http://schemas.microsoft.com/office/word/2010/wordml" xmlns:w15="http://schemas.microsoft.com/office/word/2012/wordml" xmlns:w16se="http://schemas.microsoft.com/office/word/2015/wordml/symex" xmlns:wpg="http://schemas.microsoft.com/office/word/2010/wordprocessingGroup" xmlns:wpi="http://schemas.microsoft.com/office/word/2010/wordprocessingInk" xmlns:wne="http://schemas.microsoft.com/office/word/2006/wordml" xmlns:wps="http://schemas.microsoft.com/office/word/2010/wordprocessingShape" mc:Ignorable="w14 w15 w16se wp14">
   <w:abstractNum w:abstractNumId="0" w15:restartNumberingAfterBreak="0">
     <w:nsid w:val="1CF76486"/>
     <w:multiLevelType w:val="multilevel"/>

</xml_diff>